<commit_message>
Updated some file wth the rmarkdown practices
</commit_message>
<xml_diff>
--- a/docs/practicals/3_rmarkdownsolution.docx
+++ b/docs/practicals/3_rmarkdownsolution.docx
@@ -82,19 +82,37 @@
         <w:pStyle w:val="Date"/>
       </w:pPr>
       <w:r>
-        <w:t xml:space="preserve">last</w:t>
+        <w:t xml:space="preserve">Updated</w:t>
       </w:r>
       <w:r>
         <w:t xml:space="preserve"> </w:t>
       </w:r>
       <w:r>
-        <w:t xml:space="preserve">updated:</w:t>
+        <w:t xml:space="preserve">on</w:t>
       </w:r>
       <w:r>
         <w:t xml:space="preserve"> </w:t>
       </w:r>
       <w:r>
-        <w:t xml:space="preserve">2022-06-29</w:t>
+        <w:t xml:space="preserve">2023-11-13</w:t>
+      </w:r>
+      <w:r>
+        <w:t xml:space="preserve"> </w:t>
+      </w:r>
+      <w:r>
+        <w:t xml:space="preserve">(created</w:t>
+      </w:r>
+      <w:r>
+        <w:t xml:space="preserve"> </w:t>
+      </w:r>
+      <w:r>
+        <w:t xml:space="preserve">on</w:t>
+      </w:r>
+      <w:r>
+        <w:t xml:space="preserve"> </w:t>
+      </w:r>
+      <w:r>
+        <w:t xml:space="preserve">2021-09-13)</w:t>
       </w:r>
     </w:p>
     <w:bookmarkStart w:id="22" w:name="acknowledgements"/>
@@ -126,7 +144,7 @@
       </w:hyperlink>
     </w:p>
     <w:bookmarkEnd w:id="22"/>
-    <w:bookmarkStart w:id="38" w:name="data-exploration"/>
+    <w:bookmarkStart w:id="40" w:name="data-exploration"/>
     <w:p>
       <w:pPr>
         <w:pStyle w:val="Heading1"/>
@@ -186,7 +204,112 @@
         <w:t xml:space="preserve">Connors et al. (2020)</w:t>
       </w:r>
       <w:r>
+        <w:t xml:space="preserve"> </w:t>
+      </w:r>
+      <w:r>
+        <w:t xml:space="preserve">Lottridge et al. (2012)</w:t>
+      </w:r>
+      <w:r>
         <w:t xml:space="preserve">.</w:t>
+      </w:r>
+    </w:p>
+    <w:p>
+      <w:pPr>
+        <w:pStyle w:val="SourceCode"/>
+      </w:pPr>
+      <w:r>
+        <w:rPr>
+          <w:rStyle w:val="VerbatimChar"/>
+        </w:rPr>
+        <w:t xml:space="preserve">## Warning: package 'tidyverse' was built under R version 4.2.2</w:t>
+      </w:r>
+    </w:p>
+    <w:p>
+      <w:pPr>
+        <w:pStyle w:val="SourceCode"/>
+      </w:pPr>
+      <w:r>
+        <w:rPr>
+          <w:rStyle w:val="VerbatimChar"/>
+        </w:rPr>
+        <w:t xml:space="preserve">## Warning: package 'ggplot2' was built under R version 4.2.2</w:t>
+      </w:r>
+    </w:p>
+    <w:p>
+      <w:pPr>
+        <w:pStyle w:val="SourceCode"/>
+      </w:pPr>
+      <w:r>
+        <w:rPr>
+          <w:rStyle w:val="VerbatimChar"/>
+        </w:rPr>
+        <w:t xml:space="preserve">## Warning: package 'tidyr' was built under R version 4.2.2</w:t>
+      </w:r>
+    </w:p>
+    <w:p>
+      <w:pPr>
+        <w:pStyle w:val="SourceCode"/>
+      </w:pPr>
+      <w:r>
+        <w:rPr>
+          <w:rStyle w:val="VerbatimChar"/>
+        </w:rPr>
+        <w:t xml:space="preserve">## Warning: package 'readr' was built under R version 4.2.2</w:t>
+      </w:r>
+    </w:p>
+    <w:p>
+      <w:pPr>
+        <w:pStyle w:val="SourceCode"/>
+      </w:pPr>
+      <w:r>
+        <w:rPr>
+          <w:rStyle w:val="VerbatimChar"/>
+        </w:rPr>
+        <w:t xml:space="preserve">## Warning: package 'purrr' was built under R version 4.2.2</w:t>
+      </w:r>
+    </w:p>
+    <w:p>
+      <w:pPr>
+        <w:pStyle w:val="SourceCode"/>
+      </w:pPr>
+      <w:r>
+        <w:rPr>
+          <w:rStyle w:val="VerbatimChar"/>
+        </w:rPr>
+        <w:t xml:space="preserve">## Warning: package 'dplyr' was built under R version 4.2.2</w:t>
+      </w:r>
+    </w:p>
+    <w:p>
+      <w:pPr>
+        <w:pStyle w:val="SourceCode"/>
+      </w:pPr>
+      <w:r>
+        <w:rPr>
+          <w:rStyle w:val="VerbatimChar"/>
+        </w:rPr>
+        <w:t xml:space="preserve">## Warning: package 'stringr' was built under R version 4.2.2</w:t>
+      </w:r>
+    </w:p>
+    <w:p>
+      <w:pPr>
+        <w:pStyle w:val="SourceCode"/>
+      </w:pPr>
+      <w:r>
+        <w:rPr>
+          <w:rStyle w:val="VerbatimChar"/>
+        </w:rPr>
+        <w:t xml:space="preserve">## Warning: package 'forcats' was built under R version 4.2.2</w:t>
+      </w:r>
+    </w:p>
+    <w:p>
+      <w:pPr>
+        <w:pStyle w:val="SourceCode"/>
+      </w:pPr>
+      <w:r>
+        <w:rPr>
+          <w:rStyle w:val="VerbatimChar"/>
+        </w:rPr>
+        <w:t xml:space="preserve">## Warning: package 'lubridate' was built under R version 4.2.2</w:t>
       </w:r>
     </w:p>
     <w:bookmarkEnd w:id="23"/>
@@ -281,6 +404,18 @@
         <w:t xml:space="preserve">%&gt;%</w:t>
       </w:r>
       <w:r>
+        <w:rPr>
+          <w:rStyle w:val="NormalTok"/>
+        </w:rPr>
+        <w:t xml:space="preserve"> </w:t>
+      </w:r>
+      <w:r>
+        <w:rPr>
+          <w:rStyle w:val="CommentTok"/>
+        </w:rPr>
+        <w:t xml:space="preserve"># Slice as the verb say is to cut a tibble in piece, another of subsetting</w:t>
+      </w:r>
+      <w:r>
         <w:br/>
       </w:r>
       <w:r>
@@ -305,7 +440,13 @@
         <w:rPr>
           <w:rStyle w:val="NormalTok"/>
         </w:rPr>
-        <w:t xml:space="preserve">()</w:t>
+        <w:t xml:space="preserve">() </w:t>
+      </w:r>
+      <w:r>
+        <w:rPr>
+          <w:rStyle w:val="CommentTok"/>
+        </w:rPr>
+        <w:t xml:space="preserve"># Remember kable is the function that helps you to display table. It is built in in knitr</w:t>
       </w:r>
     </w:p>
     <w:tbl>
@@ -1421,6 +1562,25 @@
         <w:pStyle w:val="FirstParagraph"/>
       </w:pPr>
       <w:r>
+        <w:t xml:space="preserve">Here we will make use of</w:t>
+      </w:r>
+      <w:r>
+        <w:t xml:space="preserve"> </w:t>
+      </w:r>
+      <w:r>
+        <w:rPr>
+          <w:iCs/>
+          <w:i/>
+        </w:rPr>
+        <w:t xml:space="preserve">inline code</w:t>
+      </w:r>
+      <w:r>
+        <w:t xml:space="preserve">.</w:t>
+      </w:r>
+      <w:r>
+        <w:t xml:space="preserve"> </w:t>
+      </w:r>
+      <w:r>
         <w:t xml:space="preserve">There are 344 penguins in the dataset, and 3 different species. The data were collected in 3 islands of the Palmer archipelago in Antarctica.</w:t>
       </w:r>
     </w:p>
@@ -1440,6 +1600,116 @@
         <w:rPr>
           <w:rStyle w:val="VerbatimChar"/>
         </w:rPr>
+        <w:t xml:space="preserve">## Warning: There was 1 warning in `summarize()`.</w:t>
+      </w:r>
+      <w:r>
+        <w:br/>
+      </w:r>
+      <w:r>
+        <w:rPr>
+          <w:rStyle w:val="VerbatimChar"/>
+        </w:rPr>
+        <w:t xml:space="preserve">## ℹ In argument: `across(where(is.numeric), mean, na.rm = TRUE)`.</w:t>
+      </w:r>
+      <w:r>
+        <w:br/>
+      </w:r>
+      <w:r>
+        <w:rPr>
+          <w:rStyle w:val="VerbatimChar"/>
+        </w:rPr>
+        <w:t xml:space="preserve">## ℹ In group 1: `species = Adelie`.</w:t>
+      </w:r>
+      <w:r>
+        <w:br/>
+      </w:r>
+      <w:r>
+        <w:rPr>
+          <w:rStyle w:val="VerbatimChar"/>
+        </w:rPr>
+        <w:t xml:space="preserve">## Caused by warning:</w:t>
+      </w:r>
+      <w:r>
+        <w:br/>
+      </w:r>
+      <w:r>
+        <w:rPr>
+          <w:rStyle w:val="VerbatimChar"/>
+        </w:rPr>
+        <w:t xml:space="preserve">## ! The `...` argument of `across()` is deprecated as of dplyr 1.1.0.</w:t>
+      </w:r>
+      <w:r>
+        <w:br/>
+      </w:r>
+      <w:r>
+        <w:rPr>
+          <w:rStyle w:val="VerbatimChar"/>
+        </w:rPr>
+        <w:t xml:space="preserve">## Supply arguments directly to `.fns` through an anonymous function instead.</w:t>
+      </w:r>
+      <w:r>
+        <w:br/>
+      </w:r>
+      <w:r>
+        <w:rPr>
+          <w:rStyle w:val="VerbatimChar"/>
+        </w:rPr>
+        <w:t xml:space="preserve">## </w:t>
+      </w:r>
+      <w:r>
+        <w:br/>
+      </w:r>
+      <w:r>
+        <w:rPr>
+          <w:rStyle w:val="VerbatimChar"/>
+        </w:rPr>
+        <w:t xml:space="preserve">##   # Previously</w:t>
+      </w:r>
+      <w:r>
+        <w:br/>
+      </w:r>
+      <w:r>
+        <w:rPr>
+          <w:rStyle w:val="VerbatimChar"/>
+        </w:rPr>
+        <w:t xml:space="preserve">##   across(a:b, mean, na.rm = TRUE)</w:t>
+      </w:r>
+      <w:r>
+        <w:br/>
+      </w:r>
+      <w:r>
+        <w:rPr>
+          <w:rStyle w:val="VerbatimChar"/>
+        </w:rPr>
+        <w:t xml:space="preserve">## </w:t>
+      </w:r>
+      <w:r>
+        <w:br/>
+      </w:r>
+      <w:r>
+        <w:rPr>
+          <w:rStyle w:val="VerbatimChar"/>
+        </w:rPr>
+        <w:t xml:space="preserve">##   # Now</w:t>
+      </w:r>
+      <w:r>
+        <w:br/>
+      </w:r>
+      <w:r>
+        <w:rPr>
+          <w:rStyle w:val="VerbatimChar"/>
+        </w:rPr>
+        <w:t xml:space="preserve">##   across(a:b, \(x) mean(x, na.rm = TRUE))</w:t>
+      </w:r>
+    </w:p>
+    <w:p>
+      <w:pPr>
+        <w:pStyle w:val="SourceCode"/>
+      </w:pPr>
+      <w:r>
+        <w:rPr>
+          <w:rStyle w:val="VerbatimChar"/>
+        </w:rPr>
         <w:t xml:space="preserve">## # A tibble: 3 × 6</w:t>
       </w:r>
       <w:r>
@@ -1486,6 +1756,26 @@
           <w:rStyle w:val="VerbatimChar"/>
         </w:rPr>
         <w:t xml:space="preserve">## 3 Gentoo              47.5          15.0              217.       5076. 2008.</w:t>
+      </w:r>
+    </w:p>
+    <w:p>
+      <w:pPr>
+        <w:pStyle w:val="FirstParagraph"/>
+      </w:pPr>
+      <w:r>
+        <w:t xml:space="preserve">Inline code is powerful because, when the dataset chages or the number of obsevation changes, this will automatically be detected and updated.</w:t>
+      </w:r>
+      <w:r>
+        <w:t xml:space="preserve"> </w:t>
+      </w:r>
+      <w:r>
+        <w:t xml:space="preserve">You remember there were missing values for some individuals for the sex?</w:t>
+      </w:r>
+      <w:r>
+        <w:t xml:space="preserve"> </w:t>
+      </w:r>
+      <w:r>
+        <w:t xml:space="preserve">We can now change …</w:t>
       </w:r>
     </w:p>
     <w:bookmarkEnd w:id="25"/>
@@ -1945,7 +2235,7 @@
         <w:rPr>
           <w:rStyle w:val="VerbatimChar"/>
         </w:rPr>
-        <w:t xml:space="preserve">## Warning: Removed 2 rows containing non-finite values (stat_bin).</w:t>
+        <w:t xml:space="preserve">## Warning: Removed 2 rows containing non-finite values (`stat_bin()`).</w:t>
       </w:r>
     </w:p>
     <w:p>
@@ -2061,7 +2351,7 @@
       </w:r>
     </w:p>
     <w:bookmarkEnd w:id="33"/>
-    <w:bookmarkStart w:id="37" w:name="references"/>
+    <w:bookmarkStart w:id="39" w:name="references"/>
     <w:p>
       <w:pPr>
         <w:pStyle w:val="Heading2"/>
@@ -2070,7 +2360,7 @@
         <w:t xml:space="preserve">References</w:t>
       </w:r>
     </w:p>
-    <w:bookmarkStart w:id="36" w:name="refs"/>
+    <w:bookmarkStart w:id="38" w:name="refs"/>
     <w:bookmarkStart w:id="35" w:name="ref-Connors2020"/>
     <w:p>
       <w:pPr>
@@ -2131,9 +2421,33 @@
       </w:r>
     </w:p>
     <w:bookmarkEnd w:id="35"/>
-    <w:bookmarkEnd w:id="36"/>
+    <w:bookmarkStart w:id="37" w:name="ref-Lottridge2012"/>
+    <w:p>
+      <w:pPr>
+        <w:pStyle w:val="Bibliography"/>
+      </w:pPr>
+      <w:r>
+        <w:t xml:space="preserve">Lottridge, D., E. Marschner, E. Wang, M. Romanovsky, and C. Nass. 2012.</w:t>
+      </w:r>
+      <w:r>
+        <w:t xml:space="preserve"> </w:t>
+      </w:r>
+      <w:hyperlink r:id="rId36">
+        <w:r>
+          <w:rPr>
+            <w:rStyle w:val="Hyperlink"/>
+          </w:rPr>
+          <w:t xml:space="preserve">Browser design impacts multitasking</w:t>
+        </w:r>
+      </w:hyperlink>
+      <w:r>
+        <w:t xml:space="preserve">. Proceedings of the human factors and ergonomics society 56th annual meeting.</w:t>
+      </w:r>
+    </w:p>
     <w:bookmarkEnd w:id="37"/>
     <w:bookmarkEnd w:id="38"/>
+    <w:bookmarkEnd w:id="39"/>
+    <w:bookmarkEnd w:id="40"/>
     <w:sectPr/>
   </w:body>
 </w:document>

</xml_diff>

<commit_message>
Made demonstration three exercises
</commit_message>
<xml_diff>
--- a/docs/practicals/3_rmarkdownsolution.docx
+++ b/docs/practicals/3_rmarkdownsolution.docx
@@ -207,7 +207,10 @@
         <w:t xml:space="preserve"> </w:t>
       </w:r>
       <w:r>
-        <w:t xml:space="preserve">Lottridge et al. (2012)</w:t>
+        <w:t xml:space="preserve">@</w:t>
+      </w:r>
+      <w:r>
+        <w:t xml:space="preserve">(Satchell and Dourish 2009)</w:t>
       </w:r>
       <w:r>
         <w:t xml:space="preserve">.</w:t>
@@ -2421,13 +2424,13 @@
       </w:r>
     </w:p>
     <w:bookmarkEnd w:id="35"/>
-    <w:bookmarkStart w:id="37" w:name="ref-Lottridge2012"/>
+    <w:bookmarkStart w:id="37" w:name="ref-Satchell2009"/>
     <w:p>
       <w:pPr>
         <w:pStyle w:val="Bibliography"/>
       </w:pPr>
       <w:r>
-        <w:t xml:space="preserve">Lottridge, D., E. Marschner, E. Wang, M. Romanovsky, and C. Nass. 2012.</w:t>
+        <w:t xml:space="preserve">Satchell, C., and P. Dourish. 2009.</w:t>
       </w:r>
       <w:r>
         <w:t xml:space="preserve"> </w:t>
@@ -2437,11 +2440,11 @@
           <w:rPr>
             <w:rStyle w:val="Hyperlink"/>
           </w:rPr>
-          <w:t xml:space="preserve">Browser design impacts multitasking</w:t>
+          <w:t xml:space="preserve">Beyond The User: Use And Non-Use in HCI</w:t>
         </w:r>
       </w:hyperlink>
       <w:r>
-        <w:t xml:space="preserve">. Proceedings of the human factors and ergonomics society 56th annual meeting.</w:t>
+        <w:t xml:space="preserve">. Proceedings of the Annual Conference of the Australian Computer-Human Interaction Special Interest Group (OZCHI ’09) 9–16.</w:t>
       </w:r>
     </w:p>
     <w:bookmarkEnd w:id="37"/>

</xml_diff>